<commit_message>
actualizo archivo con captura de pantalla de gitHub
</commit_message>
<xml_diff>
--- a/TP_INTEGRADOR_BD-GITHUB.docx
+++ b/TP_INTEGRADOR_BD-GITHUB.docx
@@ -11,10 +11,10 @@
           <w:noProof/>
         </w:rPr>
         <w:drawing>
-          <wp:inline distT="0" distB="0" distL="0" distR="0" wp14:anchorId="6096620B" wp14:editId="2E10A61C">
-            <wp:extent cx="5937250" cy="3611216"/>
-            <wp:effectExtent l="0" t="0" r="6350" b="8890"/>
-            <wp:docPr id="1122336979" name="Imagen 1"/>
+          <wp:inline distT="0" distB="0" distL="0" distR="0" wp14:anchorId="03520459" wp14:editId="11D4A6EF">
+            <wp:extent cx="5612130" cy="3156585"/>
+            <wp:effectExtent l="0" t="0" r="7620" b="5715"/>
+            <wp:docPr id="566991702" name="Imagen 1"/>
             <wp:cNvGraphicFramePr>
               <a:graphicFrameLocks xmlns:a="http://schemas.openxmlformats.org/drawingml/2006/main" noChangeAspect="1"/>
             </wp:cNvGraphicFramePr>
@@ -22,7 +22,7 @@
               <a:graphicData uri="http://schemas.openxmlformats.org/drawingml/2006/picture">
                 <pic:pic xmlns:pic="http://schemas.openxmlformats.org/drawingml/2006/picture">
                   <pic:nvPicPr>
-                    <pic:cNvPr id="1122336979" name=""/>
+                    <pic:cNvPr id="566991702" name=""/>
                     <pic:cNvPicPr/>
                   </pic:nvPicPr>
                   <pic:blipFill>
@@ -34,7 +34,7 @@
                   <pic:spPr>
                     <a:xfrm>
                       <a:off x="0" y="0"/>
-                      <a:ext cx="5968120" cy="3629992"/>
+                      <a:ext cx="5612130" cy="3156585"/>
                     </a:xfrm>
                     <a:prstGeom prst="rect">
                       <a:avLst/>

</xml_diff>